<commit_message>
Updated the word doc with 3a
</commit_message>
<xml_diff>
--- a/Week 5/hw5_writeup.docx
+++ b/Week 5/hw5_writeup.docx
@@ -1349,10 +1349,7 @@
         </w:drawing>
       </w:r>
     </w:p>
-    <w:p>
-      <w:bookmarkStart w:id="0" w:name="_GoBack"/>
-      <w:bookmarkEnd w:id="0"/>
-    </w:p>
+    <w:p/>
     <w:p>
       <w:pPr>
         <w:jc w:val="center"/>
@@ -1474,6 +1471,118 @@
       <w:pPr>
         <w:jc w:val="center"/>
       </w:pPr>
+      <w:r>
+        <w:rPr>
+          <w:noProof/>
+        </w:rPr>
+        <w:lastRenderedPageBreak/>
+        <w:drawing>
+          <wp:inline distT="0" distB="0" distL="0" distR="0">
+            <wp:extent cx="6858000" cy="8422005"/>
+            <wp:effectExtent l="0" t="0" r="0" b="0"/>
+            <wp:docPr id="6" name="Picture 6"/>
+            <wp:cNvGraphicFramePr>
+              <a:graphicFrameLocks xmlns:a="http://schemas.openxmlformats.org/drawingml/2006/main" noChangeAspect="1"/>
+            </wp:cNvGraphicFramePr>
+            <a:graphic xmlns:a="http://schemas.openxmlformats.org/drawingml/2006/main">
+              <a:graphicData uri="http://schemas.openxmlformats.org/drawingml/2006/picture">
+                <pic:pic xmlns:pic="http://schemas.openxmlformats.org/drawingml/2006/picture">
+                  <pic:nvPicPr>
+                    <pic:cNvPr id="6" name="3ai.jpg"/>
+                    <pic:cNvPicPr/>
+                  </pic:nvPicPr>
+                  <pic:blipFill>
+                    <a:blip r:embed="rId16">
+                      <a:extLst>
+                        <a:ext uri="{BEBA8EAE-BF5A-486C-A8C5-ECC9F3942E4B}">
+                          <a14:imgProps xmlns:a14="http://schemas.microsoft.com/office/drawing/2010/main">
+                            <a14:imgLayer r:embed="rId17">
+                              <a14:imgEffect>
+                                <a14:brightnessContrast contrast="90000"/>
+                              </a14:imgEffect>
+                            </a14:imgLayer>
+                          </a14:imgProps>
+                        </a:ext>
+                        <a:ext uri="{28A0092B-C50C-407E-A947-70E740481C1C}">
+                          <a14:useLocalDpi xmlns:a14="http://schemas.microsoft.com/office/drawing/2010/main" val="0"/>
+                        </a:ext>
+                      </a:extLst>
+                    </a:blip>
+                    <a:stretch>
+                      <a:fillRect/>
+                    </a:stretch>
+                  </pic:blipFill>
+                  <pic:spPr>
+                    <a:xfrm>
+                      <a:off x="0" y="0"/>
+                      <a:ext cx="6858000" cy="8422005"/>
+                    </a:xfrm>
+                    <a:prstGeom prst="rect">
+                      <a:avLst/>
+                    </a:prstGeom>
+                  </pic:spPr>
+                </pic:pic>
+              </a:graphicData>
+            </a:graphic>
+          </wp:inline>
+        </w:drawing>
+      </w:r>
+      <w:r>
+        <w:rPr>
+          <w:noProof/>
+        </w:rPr>
+        <w:lastRenderedPageBreak/>
+        <w:drawing>
+          <wp:inline distT="0" distB="0" distL="0" distR="0">
+            <wp:extent cx="6858000" cy="8576945"/>
+            <wp:effectExtent l="0" t="0" r="0" b="0"/>
+            <wp:docPr id="7" name="Picture 7"/>
+            <wp:cNvGraphicFramePr>
+              <a:graphicFrameLocks xmlns:a="http://schemas.openxmlformats.org/drawingml/2006/main" noChangeAspect="1"/>
+            </wp:cNvGraphicFramePr>
+            <a:graphic xmlns:a="http://schemas.openxmlformats.org/drawingml/2006/main">
+              <a:graphicData uri="http://schemas.openxmlformats.org/drawingml/2006/picture">
+                <pic:pic xmlns:pic="http://schemas.openxmlformats.org/drawingml/2006/picture">
+                  <pic:nvPicPr>
+                    <pic:cNvPr id="7" name="3aii.jpg"/>
+                    <pic:cNvPicPr/>
+                  </pic:nvPicPr>
+                  <pic:blipFill>
+                    <a:blip r:embed="rId18">
+                      <a:extLst>
+                        <a:ext uri="{BEBA8EAE-BF5A-486C-A8C5-ECC9F3942E4B}">
+                          <a14:imgProps xmlns:a14="http://schemas.microsoft.com/office/drawing/2010/main">
+                            <a14:imgLayer r:embed="rId19">
+                              <a14:imgEffect>
+                                <a14:brightnessContrast contrast="90000"/>
+                              </a14:imgEffect>
+                            </a14:imgLayer>
+                          </a14:imgProps>
+                        </a:ext>
+                        <a:ext uri="{28A0092B-C50C-407E-A947-70E740481C1C}">
+                          <a14:useLocalDpi xmlns:a14="http://schemas.microsoft.com/office/drawing/2010/main" val="0"/>
+                        </a:ext>
+                      </a:extLst>
+                    </a:blip>
+                    <a:stretch>
+                      <a:fillRect/>
+                    </a:stretch>
+                  </pic:blipFill>
+                  <pic:spPr>
+                    <a:xfrm>
+                      <a:off x="0" y="0"/>
+                      <a:ext cx="6858000" cy="8576945"/>
+                    </a:xfrm>
+                    <a:prstGeom prst="rect">
+                      <a:avLst/>
+                    </a:prstGeom>
+                  </pic:spPr>
+                </pic:pic>
+              </a:graphicData>
+            </a:graphic>
+          </wp:inline>
+        </w:drawing>
+      </w:r>
     </w:p>
     <w:p>
       <w:pPr>
@@ -1484,6 +1593,8 @@
       <w:pPr>
         <w:jc w:val="center"/>
       </w:pPr>
+      <w:bookmarkStart w:id="0" w:name="_GoBack"/>
+      <w:bookmarkEnd w:id="0"/>
     </w:p>
     <w:p>
       <w:pPr>
@@ -1556,7 +1667,7 @@
       </w:pPr>
     </w:p>
     <w:sectPr>
-      <w:footerReference w:type="default" r:id="rId16"/>
+      <w:footerReference w:type="default" r:id="rId20"/>
       <w:pgSz w:w="12240" w:h="15840"/>
       <w:pgMar w:top="720" w:right="720" w:bottom="720" w:left="720" w:header="720" w:footer="720" w:gutter="0"/>
       <w:cols w:space="720"/>
@@ -1625,7 +1736,7 @@
           <w:rPr>
             <w:noProof/>
           </w:rPr>
-          <w:t>5</w:t>
+          <w:t>8</w:t>
         </w:r>
         <w:r>
           <w:rPr>

</xml_diff>

<commit_message>
finished part 1 q 1
</commit_message>
<xml_diff>
--- a/Week 5/hw5_writeup.docx
+++ b/Week 5/hw5_writeup.docx
@@ -1593,8 +1593,120 @@
       <w:pPr>
         <w:jc w:val="center"/>
       </w:pPr>
+      <w:r>
+        <w:rPr>
+          <w:noProof/>
+        </w:rPr>
+        <w:lastRenderedPageBreak/>
+        <w:drawing>
+          <wp:inline distT="0" distB="0" distL="0" distR="0">
+            <wp:extent cx="6858000" cy="8789670"/>
+            <wp:effectExtent l="0" t="0" r="0" b="0"/>
+            <wp:docPr id="8" name="Picture 8"/>
+            <wp:cNvGraphicFramePr>
+              <a:graphicFrameLocks xmlns:a="http://schemas.openxmlformats.org/drawingml/2006/main" noChangeAspect="1"/>
+            </wp:cNvGraphicFramePr>
+            <a:graphic xmlns:a="http://schemas.openxmlformats.org/drawingml/2006/main">
+              <a:graphicData uri="http://schemas.openxmlformats.org/drawingml/2006/picture">
+                <pic:pic xmlns:pic="http://schemas.openxmlformats.org/drawingml/2006/picture">
+                  <pic:nvPicPr>
+                    <pic:cNvPr id="8" name="53934072_372547133332988_7798480399767699456_n.jpg"/>
+                    <pic:cNvPicPr/>
+                  </pic:nvPicPr>
+                  <pic:blipFill>
+                    <a:blip r:embed="rId20">
+                      <a:extLst>
+                        <a:ext uri="{BEBA8EAE-BF5A-486C-A8C5-ECC9F3942E4B}">
+                          <a14:imgProps xmlns:a14="http://schemas.microsoft.com/office/drawing/2010/main">
+                            <a14:imgLayer r:embed="rId21">
+                              <a14:imgEffect>
+                                <a14:brightnessContrast contrast="90000"/>
+                              </a14:imgEffect>
+                            </a14:imgLayer>
+                          </a14:imgProps>
+                        </a:ext>
+                        <a:ext uri="{28A0092B-C50C-407E-A947-70E740481C1C}">
+                          <a14:useLocalDpi xmlns:a14="http://schemas.microsoft.com/office/drawing/2010/main" val="0"/>
+                        </a:ext>
+                      </a:extLst>
+                    </a:blip>
+                    <a:stretch>
+                      <a:fillRect/>
+                    </a:stretch>
+                  </pic:blipFill>
+                  <pic:spPr>
+                    <a:xfrm>
+                      <a:off x="0" y="0"/>
+                      <a:ext cx="6858000" cy="8789670"/>
+                    </a:xfrm>
+                    <a:prstGeom prst="rect">
+                      <a:avLst/>
+                    </a:prstGeom>
+                  </pic:spPr>
+                </pic:pic>
+              </a:graphicData>
+            </a:graphic>
+          </wp:inline>
+        </w:drawing>
+      </w:r>
       <w:bookmarkStart w:id="0" w:name="_GoBack"/>
       <w:bookmarkEnd w:id="0"/>
+      <w:r>
+        <w:rPr>
+          <w:noProof/>
+        </w:rPr>
+        <w:lastRenderedPageBreak/>
+        <w:drawing>
+          <wp:inline distT="0" distB="0" distL="0" distR="0">
+            <wp:extent cx="6858000" cy="3307715"/>
+            <wp:effectExtent l="0" t="0" r="0" b="6985"/>
+            <wp:docPr id="9" name="Picture 9"/>
+            <wp:cNvGraphicFramePr>
+              <a:graphicFrameLocks xmlns:a="http://schemas.openxmlformats.org/drawingml/2006/main" noChangeAspect="1"/>
+            </wp:cNvGraphicFramePr>
+            <a:graphic xmlns:a="http://schemas.openxmlformats.org/drawingml/2006/main">
+              <a:graphicData uri="http://schemas.openxmlformats.org/drawingml/2006/picture">
+                <pic:pic xmlns:pic="http://schemas.openxmlformats.org/drawingml/2006/picture">
+                  <pic:nvPicPr>
+                    <pic:cNvPr id="9" name="54395459_1531468410342050_2409560512292454400_n.jpg"/>
+                    <pic:cNvPicPr/>
+                  </pic:nvPicPr>
+                  <pic:blipFill>
+                    <a:blip r:embed="rId22">
+                      <a:extLst>
+                        <a:ext uri="{BEBA8EAE-BF5A-486C-A8C5-ECC9F3942E4B}">
+                          <a14:imgProps xmlns:a14="http://schemas.microsoft.com/office/drawing/2010/main">
+                            <a14:imgLayer r:embed="rId23">
+                              <a14:imgEffect>
+                                <a14:brightnessContrast contrast="90000"/>
+                              </a14:imgEffect>
+                            </a14:imgLayer>
+                          </a14:imgProps>
+                        </a:ext>
+                        <a:ext uri="{28A0092B-C50C-407E-A947-70E740481C1C}">
+                          <a14:useLocalDpi xmlns:a14="http://schemas.microsoft.com/office/drawing/2010/main" val="0"/>
+                        </a:ext>
+                      </a:extLst>
+                    </a:blip>
+                    <a:stretch>
+                      <a:fillRect/>
+                    </a:stretch>
+                  </pic:blipFill>
+                  <pic:spPr>
+                    <a:xfrm>
+                      <a:off x="0" y="0"/>
+                      <a:ext cx="6858000" cy="3307715"/>
+                    </a:xfrm>
+                    <a:prstGeom prst="rect">
+                      <a:avLst/>
+                    </a:prstGeom>
+                  </pic:spPr>
+                </pic:pic>
+              </a:graphicData>
+            </a:graphic>
+          </wp:inline>
+        </w:drawing>
+      </w:r>
     </w:p>
     <w:p>
       <w:pPr>
@@ -1667,7 +1779,7 @@
       </w:pPr>
     </w:p>
     <w:sectPr>
-      <w:footerReference w:type="default" r:id="rId20"/>
+      <w:footerReference w:type="default" r:id="rId24"/>
       <w:pgSz w:w="12240" w:h="15840"/>
       <w:pgMar w:top="720" w:right="720" w:bottom="720" w:left="720" w:header="720" w:footer="720" w:gutter="0"/>
       <w:cols w:space="720"/>
@@ -1736,7 +1848,7 @@
           <w:rPr>
             <w:noProof/>
           </w:rPr>
-          <w:t>8</w:t>
+          <w:t>9</w:t>
         </w:r>
         <w:r>
           <w:rPr>

</xml_diff>